<commit_message>
Damageables and object pooling updates
</commit_message>
<xml_diff>
--- a/Docs/NPC and Enemy Design.docx
+++ b/Docs/NPC and Enemy Design.docx
@@ -518,105 +518,180 @@
       <w:r>
         <w:t>??</w:t>
       </w:r>
+    </w:p>
+    <w:p>
+      <w:pPr>
+        <w:pStyle w:val="ListParagraph"/>
+        <w:numPr>
+          <w:ilvl w:val="2"/>
+          <w:numId w:val="1"/>
+        </w:numPr>
+      </w:pPr>
+      <w:r>
+        <w:t>States</w:t>
+      </w:r>
+    </w:p>
+    <w:p>
+      <w:pPr>
+        <w:pStyle w:val="ListParagraph"/>
+        <w:numPr>
+          <w:ilvl w:val="3"/>
+          <w:numId w:val="1"/>
+        </w:numPr>
+      </w:pPr>
+      <w:r>
+        <w:t>Idle</w:t>
+      </w:r>
+    </w:p>
+    <w:p>
+      <w:pPr>
+        <w:pStyle w:val="ListParagraph"/>
+        <w:numPr>
+          <w:ilvl w:val="3"/>
+          <w:numId w:val="1"/>
+        </w:numPr>
+      </w:pPr>
+      <w:r>
+        <w:lastRenderedPageBreak/>
+        <w:t>Patrolling (walking)</w:t>
+      </w:r>
+    </w:p>
+    <w:p>
+      <w:pPr>
+        <w:pStyle w:val="ListParagraph"/>
+        <w:numPr>
+          <w:ilvl w:val="3"/>
+          <w:numId w:val="1"/>
+        </w:numPr>
+      </w:pPr>
+      <w:r>
+        <w:t>Chasing</w:t>
+      </w:r>
+    </w:p>
+    <w:p>
+      <w:pPr>
+        <w:pStyle w:val="ListParagraph"/>
+        <w:numPr>
+          <w:ilvl w:val="3"/>
+          <w:numId w:val="1"/>
+        </w:numPr>
+      </w:pPr>
+      <w:r>
+        <w:t>Ranged Attack</w:t>
+      </w:r>
+    </w:p>
+    <w:p>
+      <w:pPr>
+        <w:pStyle w:val="ListParagraph"/>
+        <w:numPr>
+          <w:ilvl w:val="3"/>
+          <w:numId w:val="1"/>
+        </w:numPr>
+      </w:pPr>
+      <w:r>
+        <w:t>Melee Attack</w:t>
+      </w:r>
+    </w:p>
+    <w:p>
+      <w:pPr>
+        <w:pStyle w:val="ListParagraph"/>
+        <w:numPr>
+          <w:ilvl w:val="3"/>
+          <w:numId w:val="1"/>
+        </w:numPr>
+      </w:pPr>
+      <w:r>
+        <w:t>Scanning</w:t>
+      </w:r>
+    </w:p>
+    <w:p>
+      <w:pPr>
+        <w:pStyle w:val="ListParagraph"/>
+        <w:numPr>
+          <w:ilvl w:val="3"/>
+          <w:numId w:val="1"/>
+        </w:numPr>
+      </w:pPr>
+      <w:r>
+        <w:t>Reporting</w:t>
+      </w:r>
+    </w:p>
+    <w:p>
+      <w:pPr>
+        <w:pStyle w:val="ListParagraph"/>
+        <w:numPr>
+          <w:ilvl w:val="0"/>
+          <w:numId w:val="1"/>
+        </w:numPr>
+      </w:pPr>
+      <w:r>
+        <w:t>Enemy</w:t>
+      </w:r>
+      <w:r>
+        <w:t xml:space="preserve"> Manager State Machine</w:t>
+      </w:r>
+    </w:p>
+    <w:p>
+      <w:pPr>
+        <w:pStyle w:val="ListParagraph"/>
+        <w:numPr>
+          <w:ilvl w:val="1"/>
+          <w:numId w:val="1"/>
+        </w:numPr>
+      </w:pPr>
+      <w:r>
+        <w:t xml:space="preserve">Series of child </w:t>
+      </w:r>
+      <w:proofErr w:type="spellStart"/>
+      <w:r>
+        <w:t>monobehaviour</w:t>
+      </w:r>
+      <w:proofErr w:type="spellEnd"/>
+      <w:r>
+        <w:t xml:space="preserve"> </w:t>
+      </w:r>
+      <w:proofErr w:type="spellStart"/>
+      <w:r>
+        <w:t>gameobjects</w:t>
+      </w:r>
+      <w:proofErr w:type="spellEnd"/>
+      <w:r>
+        <w:t xml:space="preserve"> with states on them (</w:t>
+      </w:r>
+      <w:proofErr w:type="gramStart"/>
+      <w:r>
+        <w:t>similar to</w:t>
+      </w:r>
+      <w:proofErr w:type="gramEnd"/>
+      <w:r>
+        <w:t xml:space="preserve"> Magic FPS project enemies)</w:t>
+      </w:r>
+    </w:p>
+    <w:p>
+      <w:pPr>
+        <w:pStyle w:val="ListParagraph"/>
+        <w:numPr>
+          <w:ilvl w:val="1"/>
+          <w:numId w:val="1"/>
+        </w:numPr>
+      </w:pPr>
+      <w:r>
+        <w:t>Utilize transition id system to move around different states</w:t>
+      </w:r>
+    </w:p>
+    <w:p>
+      <w:pPr>
+        <w:pStyle w:val="ListParagraph"/>
+        <w:numPr>
+          <w:ilvl w:val="1"/>
+          <w:numId w:val="1"/>
+        </w:numPr>
+      </w:pPr>
+      <w:r>
+        <w:t>Allow for configuring state behavior in editor</w:t>
+      </w:r>
       <w:bookmarkStart w:id="0" w:name="_GoBack"/>
       <w:bookmarkEnd w:id="0"/>
-    </w:p>
-    <w:p>
-      <w:pPr>
-        <w:pStyle w:val="ListParagraph"/>
-        <w:numPr>
-          <w:ilvl w:val="2"/>
-          <w:numId w:val="1"/>
-        </w:numPr>
-      </w:pPr>
-      <w:r>
-        <w:t>States</w:t>
-      </w:r>
-    </w:p>
-    <w:p>
-      <w:pPr>
-        <w:pStyle w:val="ListParagraph"/>
-        <w:numPr>
-          <w:ilvl w:val="3"/>
-          <w:numId w:val="1"/>
-        </w:numPr>
-      </w:pPr>
-      <w:r>
-        <w:t>Idle</w:t>
-      </w:r>
-    </w:p>
-    <w:p>
-      <w:pPr>
-        <w:pStyle w:val="ListParagraph"/>
-        <w:numPr>
-          <w:ilvl w:val="3"/>
-          <w:numId w:val="1"/>
-        </w:numPr>
-      </w:pPr>
-      <w:r>
-        <w:lastRenderedPageBreak/>
-        <w:t>Patrolling (walking)</w:t>
-      </w:r>
-    </w:p>
-    <w:p>
-      <w:pPr>
-        <w:pStyle w:val="ListParagraph"/>
-        <w:numPr>
-          <w:ilvl w:val="3"/>
-          <w:numId w:val="1"/>
-        </w:numPr>
-      </w:pPr>
-      <w:r>
-        <w:t>Chasing</w:t>
-      </w:r>
-    </w:p>
-    <w:p>
-      <w:pPr>
-        <w:pStyle w:val="ListParagraph"/>
-        <w:numPr>
-          <w:ilvl w:val="3"/>
-          <w:numId w:val="1"/>
-        </w:numPr>
-      </w:pPr>
-      <w:r>
-        <w:t>Ranged Attack</w:t>
-      </w:r>
-    </w:p>
-    <w:p>
-      <w:pPr>
-        <w:pStyle w:val="ListParagraph"/>
-        <w:numPr>
-          <w:ilvl w:val="3"/>
-          <w:numId w:val="1"/>
-        </w:numPr>
-      </w:pPr>
-      <w:r>
-        <w:t>Melee Attack</w:t>
-      </w:r>
-    </w:p>
-    <w:p>
-      <w:pPr>
-        <w:pStyle w:val="ListParagraph"/>
-        <w:numPr>
-          <w:ilvl w:val="3"/>
-          <w:numId w:val="1"/>
-        </w:numPr>
-      </w:pPr>
-      <w:r>
-        <w:t>Scanning</w:t>
-      </w:r>
-    </w:p>
-    <w:p>
-      <w:pPr>
-        <w:pStyle w:val="ListParagraph"/>
-        <w:numPr>
-          <w:ilvl w:val="3"/>
-          <w:numId w:val="1"/>
-        </w:numPr>
-      </w:pPr>
-      <w:r>
-        <w:t>Reporting</w:t>
-      </w:r>
     </w:p>
     <w:sectPr>
       <w:pgSz w:w="12240" w:h="15840"/>

</xml_diff>